<commit_message>
Finished report gotta check
</commit_message>
<xml_diff>
--- a/Documentation/Report.docx
+++ b/Documentation/Report.docx
@@ -3175,6 +3175,17 @@
         </w:rPr>
         <w:t xml:space="preserve">: </w:t>
       </w:r>
+    </w:p>
+    <w:p>
+      <w:pPr>
+        <w:pStyle w:val="Heading1"/>
+        <w:rPr>
+          <w:rFonts w:ascii="Times New Roman" w:hAnsi="Times New Roman" w:cs="Times New Roman"/>
+          <w:color w:val="auto"/>
+          <w:sz w:val="24"/>
+          <w:szCs w:val="24"/>
+        </w:rPr>
+      </w:pPr>
       <w:hyperlink r:id="rId21" w:history="1">
         <w:r>
           <w:rPr>
@@ -3183,7 +3194,25 @@
             <w:sz w:val="24"/>
             <w:szCs w:val="24"/>
           </w:rPr>
-          <w:t>https://github.com/lokichubs/Flicker-noise-project</w:t>
+          <w:t>https:/</w:t>
+        </w:r>
+        <w:r>
+          <w:rPr>
+            <w:rStyle w:val="Hyperlink"/>
+            <w:rFonts w:ascii="Times New Roman" w:hAnsi="Times New Roman" w:cs="Times New Roman"/>
+            <w:sz w:val="24"/>
+            <w:szCs w:val="24"/>
+          </w:rPr>
+          <w:t>/</w:t>
+        </w:r>
+        <w:r>
+          <w:rPr>
+            <w:rStyle w:val="Hyperlink"/>
+            <w:rFonts w:ascii="Times New Roman" w:hAnsi="Times New Roman" w:cs="Times New Roman"/>
+            <w:sz w:val="24"/>
+            <w:szCs w:val="24"/>
+          </w:rPr>
+          <w:t>github.com/lokichubs/phase-sensitive-detection</w:t>
         </w:r>
       </w:hyperlink>
     </w:p>

</xml_diff>